<commit_message>
CRC Karten ueberarbeitet fuer alle AF
</commit_message>
<xml_diff>
--- a/Meilenstein_5/Daten/CRC_Karten.docx
+++ b/Meilenstein_5/Daten/CRC_Karten.docx
@@ -60,7 +60,7 @@
           </w:tcPr>
           <w:p>
             <w:r>
-              <w:t>Mitarbeiter</w:t>
+              <w:t>Wettbewerb</w:t>
             </w:r>
           </w:p>
         </w:tc>
@@ -85,21 +85,33 @@
             <w:tcW w:w="4606" w:type="dxa"/>
           </w:tcPr>
           <w:p>
-            <w:r>
-              <w:t>Wettbewerb erstellen ()</w:t>
-            </w:r>
-          </w:p>
-        </w:tc>
-        <w:tc>
-          <w:tcPr>
-            <w:tcW w:w="4606" w:type="dxa"/>
-          </w:tcPr>
-          <w:p>
-            <w:pPr>
+            <w:pPr>
+              <w:pStyle w:val="Listenabsatz"/>
+              <w:numPr>
+                <w:ilvl w:val="0"/>
+                <w:numId w:val="7"/>
+              </w:numPr>
+            </w:pPr>
+            <w:r>
+              <w:t>begrenztes Zeitlimit</w:t>
+            </w:r>
+          </w:p>
+        </w:tc>
+        <w:tc>
+          <w:tcPr>
+            <w:tcW w:w="4606" w:type="dxa"/>
+          </w:tcPr>
+          <w:p>
+            <w:pPr>
+              <w:pStyle w:val="Listenabsatz"/>
+              <w:numPr>
+                <w:ilvl w:val="0"/>
+                <w:numId w:val="2"/>
+              </w:numPr>
               <w:cnfStyle w:val="000000100000" w:firstRow="0" w:lastRow="0" w:firstColumn="0" w:lastColumn="0" w:oddVBand="0" w:evenVBand="0" w:oddHBand="1" w:evenHBand="0" w:firstRowFirstColumn="0" w:firstRowLastColumn="0" w:lastRowFirstColumn="0" w:lastRowLastColumn="0"/>
             </w:pPr>
             <w:r>
-              <w:t>Ideen</w:t>
+              <w:t>Idee</w:t>
             </w:r>
           </w:p>
         </w:tc>
@@ -111,109 +123,15 @@
             <w:tcW w:w="4606" w:type="dxa"/>
           </w:tcPr>
           <w:p>
-            <w:r>
-              <w:t>Idee erstellen ()</w:t>
-            </w:r>
-          </w:p>
-        </w:tc>
-        <w:tc>
-          <w:tcPr>
-            <w:tcW w:w="4606" w:type="dxa"/>
-          </w:tcPr>
-          <w:p>
-            <w:pPr>
-              <w:cnfStyle w:val="000000000000" w:firstRow="0" w:lastRow="0" w:firstColumn="0" w:lastColumn="0" w:oddVBand="0" w:evenVBand="0" w:oddHBand="0" w:evenHBand="0" w:firstRowFirstColumn="0" w:firstRowLastColumn="0" w:lastRowFirstColumn="0" w:lastRowLastColumn="0"/>
-            </w:pPr>
-            <w:r>
-              <w:t>Wettbewerb</w:t>
-            </w:r>
-          </w:p>
-        </w:tc>
-      </w:tr>
-      <w:tr>
-        <w:trPr>
-          <w:cnfStyle w:val="000000100000" w:firstRow="0" w:lastRow="0" w:firstColumn="0" w:lastColumn="0" w:oddVBand="0" w:evenVBand="0" w:oddHBand="1" w:evenHBand="0" w:firstRowFirstColumn="0" w:firstRowLastColumn="0" w:lastRowFirstColumn="0" w:lastRowLastColumn="0"/>
-        </w:trPr>
-        <w:tc>
-          <w:tcPr>
-            <w:cnfStyle w:val="001000000000" w:firstRow="0" w:lastRow="0" w:firstColumn="1" w:lastColumn="0" w:oddVBand="0" w:evenVBand="0" w:oddHBand="0" w:evenHBand="0" w:firstRowFirstColumn="0" w:firstRowLastColumn="0" w:lastRowFirstColumn="0" w:lastRowLastColumn="0"/>
-            <w:tcW w:w="4606" w:type="dxa"/>
-          </w:tcPr>
-          <w:p>
-            <w:r>
-              <w:t>Idee bewerten ()</w:t>
-            </w:r>
-          </w:p>
-        </w:tc>
-        <w:tc>
-          <w:tcPr>
-            <w:tcW w:w="4606" w:type="dxa"/>
-          </w:tcPr>
-          <w:p>
-            <w:pPr>
-              <w:cnfStyle w:val="000000100000" w:firstRow="0" w:lastRow="0" w:firstColumn="0" w:lastColumn="0" w:oddVBand="0" w:evenVBand="0" w:oddHBand="1" w:evenHBand="0" w:firstRowFirstColumn="0" w:firstRowLastColumn="0" w:lastRowFirstColumn="0" w:lastRowLastColumn="0"/>
-            </w:pPr>
-          </w:p>
-        </w:tc>
-      </w:tr>
-      <w:tr>
-        <w:tc>
-          <w:tcPr>
-            <w:cnfStyle w:val="001000000000" w:firstRow="0" w:lastRow="0" w:firstColumn="1" w:lastColumn="0" w:oddVBand="0" w:evenVBand="0" w:oddHBand="0" w:evenHBand="0" w:firstRowFirstColumn="0" w:firstRowLastColumn="0" w:lastRowFirstColumn="0" w:lastRowLastColumn="0"/>
-            <w:tcW w:w="4606" w:type="dxa"/>
-          </w:tcPr>
-          <w:p>
-            <w:r>
-              <w:t>Idee kommentieren ()</w:t>
-            </w:r>
-          </w:p>
-        </w:tc>
-        <w:tc>
-          <w:tcPr>
-            <w:tcW w:w="4606" w:type="dxa"/>
-          </w:tcPr>
-          <w:p>
-            <w:pPr>
-              <w:cnfStyle w:val="000000000000" w:firstRow="0" w:lastRow="0" w:firstColumn="0" w:lastColumn="0" w:oddVBand="0" w:evenVBand="0" w:oddHBand="0" w:evenHBand="0" w:firstRowFirstColumn="0" w:firstRowLastColumn="0" w:lastRowFirstColumn="0" w:lastRowLastColumn="0"/>
-            </w:pPr>
-          </w:p>
-        </w:tc>
-      </w:tr>
-      <w:tr>
-        <w:trPr>
-          <w:cnfStyle w:val="000000100000" w:firstRow="0" w:lastRow="0" w:firstColumn="0" w:lastColumn="0" w:oddVBand="0" w:evenVBand="0" w:oddHBand="1" w:evenHBand="0" w:firstRowFirstColumn="0" w:firstRowLastColumn="0" w:lastRowFirstColumn="0" w:lastRowLastColumn="0"/>
-        </w:trPr>
-        <w:tc>
-          <w:tcPr>
-            <w:cnfStyle w:val="001000000000" w:firstRow="0" w:lastRow="0" w:firstColumn="1" w:lastColumn="0" w:oddVBand="0" w:evenVBand="0" w:oddHBand="0" w:evenHBand="0" w:firstRowFirstColumn="0" w:firstRowLastColumn="0" w:lastRowFirstColumn="0" w:lastRowLastColumn="0"/>
-            <w:tcW w:w="4606" w:type="dxa"/>
-          </w:tcPr>
-          <w:p>
-            <w:r>
-              <w:t>Idee bündeln ()</w:t>
-            </w:r>
-          </w:p>
-        </w:tc>
-        <w:tc>
-          <w:tcPr>
-            <w:tcW w:w="4606" w:type="dxa"/>
-          </w:tcPr>
-          <w:p>
-            <w:pPr>
-              <w:cnfStyle w:val="000000100000" w:firstRow="0" w:lastRow="0" w:firstColumn="0" w:lastColumn="0" w:oddVBand="0" w:evenVBand="0" w:oddHBand="1" w:evenHBand="0" w:firstRowFirstColumn="0" w:firstRowLastColumn="0" w:lastRowFirstColumn="0" w:lastRowLastColumn="0"/>
-            </w:pPr>
-          </w:p>
-        </w:tc>
-      </w:tr>
-      <w:tr>
-        <w:tc>
-          <w:tcPr>
-            <w:cnfStyle w:val="001000000000" w:firstRow="0" w:lastRow="0" w:firstColumn="1" w:lastColumn="0" w:oddVBand="0" w:evenVBand="0" w:oddHBand="0" w:evenHBand="0" w:firstRowFirstColumn="0" w:firstRowLastColumn="0" w:lastRowFirstColumn="0" w:lastRowLastColumn="0"/>
-            <w:tcW w:w="4606" w:type="dxa"/>
-          </w:tcPr>
-          <w:p>
-            <w:r>
-              <w:t>Idee suchen ()</w:t>
+            <w:pPr>
+              <w:pStyle w:val="Listenabsatz"/>
+              <w:numPr>
+                <w:ilvl w:val="0"/>
+                <w:numId w:val="6"/>
+              </w:numPr>
+            </w:pPr>
+            <w:r>
+              <w:t>Ideen aufnehmen()</w:t>
             </w:r>
           </w:p>
         </w:tc>
@@ -251,7 +169,7 @@
           </w:tcPr>
           <w:p>
             <w:r>
-              <w:t>Wettbewerb</w:t>
+              <w:t>Idee</w:t>
             </w:r>
           </w:p>
         </w:tc>
@@ -276,21 +194,36 @@
             <w:tcW w:w="4606" w:type="dxa"/>
           </w:tcPr>
           <w:p>
-            <w:r>
-              <w:t>begrenztes Zeitlimit</w:t>
-            </w:r>
-          </w:p>
-        </w:tc>
-        <w:tc>
-          <w:tcPr>
-            <w:tcW w:w="4606" w:type="dxa"/>
-          </w:tcPr>
-          <w:p>
-            <w:pPr>
+            <w:pPr>
+              <w:pStyle w:val="Listenabsatz"/>
+              <w:numPr>
+                <w:ilvl w:val="0"/>
+                <w:numId w:val="7"/>
+              </w:numPr>
+            </w:pPr>
+            <w:r>
+              <w:t xml:space="preserve">wird </w:t>
+            </w:r>
+            <w:r>
+              <w:t>realisiert</w:t>
+            </w:r>
+          </w:p>
+        </w:tc>
+        <w:tc>
+          <w:tcPr>
+            <w:tcW w:w="4606" w:type="dxa"/>
+          </w:tcPr>
+          <w:p>
+            <w:pPr>
+              <w:pStyle w:val="Listenabsatz"/>
+              <w:numPr>
+                <w:ilvl w:val="0"/>
+                <w:numId w:val="2"/>
+              </w:numPr>
               <w:cnfStyle w:val="000000100000" w:firstRow="0" w:lastRow="0" w:firstColumn="0" w:lastColumn="0" w:oddVBand="0" w:evenVBand="0" w:oddHBand="1" w:evenHBand="0" w:firstRowFirstColumn="0" w:firstRowLastColumn="0" w:lastRowFirstColumn="0" w:lastRowLastColumn="0"/>
             </w:pPr>
             <w:r>
-              <w:t>Mitarbeiter</w:t>
+              <w:t>Wettbewerb</w:t>
             </w:r>
           </w:p>
         </w:tc>
@@ -302,22 +235,123 @@
             <w:tcW w:w="4606" w:type="dxa"/>
           </w:tcPr>
           <w:p>
-            <w:r>
-              <w:t xml:space="preserve">enthält Ideen </w:t>
-            </w:r>
-          </w:p>
-        </w:tc>
-        <w:tc>
-          <w:tcPr>
-            <w:tcW w:w="4606" w:type="dxa"/>
-          </w:tcPr>
-          <w:p>
-            <w:pPr>
+            <w:pPr>
+              <w:pStyle w:val="Listenabsatz"/>
+              <w:numPr>
+                <w:ilvl w:val="0"/>
+                <w:numId w:val="7"/>
+              </w:numPr>
+            </w:pPr>
+            <w:r>
+              <w:t>wird „geupdatet“</w:t>
+            </w:r>
+          </w:p>
+        </w:tc>
+        <w:tc>
+          <w:tcPr>
+            <w:tcW w:w="4606" w:type="dxa"/>
+          </w:tcPr>
+          <w:p>
+            <w:pPr>
+              <w:pStyle w:val="Listenabsatz"/>
               <w:cnfStyle w:val="000000000000" w:firstRow="0" w:lastRow="0" w:firstColumn="0" w:lastColumn="0" w:oddVBand="0" w:evenVBand="0" w:oddHBand="0" w:evenHBand="0" w:firstRowFirstColumn="0" w:firstRowLastColumn="0" w:lastRowFirstColumn="0" w:lastRowLastColumn="0"/>
             </w:pPr>
-            <w:r>
-              <w:t>Ideen</w:t>
-            </w:r>
+          </w:p>
+        </w:tc>
+      </w:tr>
+      <w:tr>
+        <w:trPr>
+          <w:cnfStyle w:val="000000100000" w:firstRow="0" w:lastRow="0" w:firstColumn="0" w:lastColumn="0" w:oddVBand="0" w:evenVBand="0" w:oddHBand="1" w:evenHBand="0" w:firstRowFirstColumn="0" w:firstRowLastColumn="0" w:lastRowFirstColumn="0" w:lastRowLastColumn="0"/>
+        </w:trPr>
+        <w:tc>
+          <w:tcPr>
+            <w:cnfStyle w:val="001000000000" w:firstRow="0" w:lastRow="0" w:firstColumn="1" w:lastColumn="0" w:oddVBand="0" w:evenVBand="0" w:oddHBand="0" w:evenHBand="0" w:firstRowFirstColumn="0" w:firstRowLastColumn="0" w:lastRowFirstColumn="0" w:lastRowLastColumn="0"/>
+            <w:tcW w:w="4606" w:type="dxa"/>
+          </w:tcPr>
+          <w:p>
+            <w:pPr>
+              <w:pStyle w:val="Listenabsatz"/>
+              <w:numPr>
+                <w:ilvl w:val="0"/>
+                <w:numId w:val="6"/>
+              </w:numPr>
+            </w:pPr>
+            <w:r>
+              <w:t>Medien aufnehmen und darstellen()</w:t>
+            </w:r>
+          </w:p>
+        </w:tc>
+        <w:tc>
+          <w:tcPr>
+            <w:tcW w:w="4606" w:type="dxa"/>
+          </w:tcPr>
+          <w:p>
+            <w:pPr>
+              <w:cnfStyle w:val="000000100000" w:firstRow="0" w:lastRow="0" w:firstColumn="0" w:lastColumn="0" w:oddVBand="0" w:evenVBand="0" w:oddHBand="1" w:evenHBand="0" w:firstRowFirstColumn="0" w:firstRowLastColumn="0" w:lastRowFirstColumn="0" w:lastRowLastColumn="0"/>
+            </w:pPr>
+          </w:p>
+        </w:tc>
+      </w:tr>
+      <w:tr>
+        <w:tc>
+          <w:tcPr>
+            <w:cnfStyle w:val="001000000000" w:firstRow="0" w:lastRow="0" w:firstColumn="1" w:lastColumn="0" w:oddVBand="0" w:evenVBand="0" w:oddHBand="0" w:evenHBand="0" w:firstRowFirstColumn="0" w:firstRowLastColumn="0" w:lastRowFirstColumn="0" w:lastRowLastColumn="0"/>
+            <w:tcW w:w="4606" w:type="dxa"/>
+          </w:tcPr>
+          <w:p>
+            <w:pPr>
+              <w:pStyle w:val="Listenabsatz"/>
+              <w:numPr>
+                <w:ilvl w:val="0"/>
+                <w:numId w:val="6"/>
+              </w:numPr>
+            </w:pPr>
+            <w:r>
+              <w:t>Bewertungen aufnehmen()</w:t>
+            </w:r>
+          </w:p>
+        </w:tc>
+        <w:tc>
+          <w:tcPr>
+            <w:tcW w:w="4606" w:type="dxa"/>
+          </w:tcPr>
+          <w:p>
+            <w:pPr>
+              <w:cnfStyle w:val="000000000000" w:firstRow="0" w:lastRow="0" w:firstColumn="0" w:lastColumn="0" w:oddVBand="0" w:evenVBand="0" w:oddHBand="0" w:evenHBand="0" w:firstRowFirstColumn="0" w:firstRowLastColumn="0" w:lastRowFirstColumn="0" w:lastRowLastColumn="0"/>
+            </w:pPr>
+          </w:p>
+        </w:tc>
+      </w:tr>
+      <w:tr>
+        <w:trPr>
+          <w:cnfStyle w:val="000000100000" w:firstRow="0" w:lastRow="0" w:firstColumn="0" w:lastColumn="0" w:oddVBand="0" w:evenVBand="0" w:oddHBand="1" w:evenHBand="0" w:firstRowFirstColumn="0" w:firstRowLastColumn="0" w:lastRowFirstColumn="0" w:lastRowLastColumn="0"/>
+        </w:trPr>
+        <w:tc>
+          <w:tcPr>
+            <w:cnfStyle w:val="001000000000" w:firstRow="0" w:lastRow="0" w:firstColumn="1" w:lastColumn="0" w:oddVBand="0" w:evenVBand="0" w:oddHBand="0" w:evenHBand="0" w:firstRowFirstColumn="0" w:firstRowLastColumn="0" w:lastRowFirstColumn="0" w:lastRowLastColumn="0"/>
+            <w:tcW w:w="4606" w:type="dxa"/>
+          </w:tcPr>
+          <w:p>
+            <w:pPr>
+              <w:pStyle w:val="Listenabsatz"/>
+              <w:numPr>
+                <w:ilvl w:val="0"/>
+                <w:numId w:val="6"/>
+              </w:numPr>
+            </w:pPr>
+            <w:r>
+              <w:t>Verbesserungsvorschläge aufnehmen()</w:t>
+            </w:r>
+          </w:p>
+        </w:tc>
+        <w:tc>
+          <w:tcPr>
+            <w:tcW w:w="4606" w:type="dxa"/>
+          </w:tcPr>
+          <w:p>
+            <w:pPr>
+              <w:cnfStyle w:val="000000100000" w:firstRow="0" w:lastRow="0" w:firstColumn="0" w:lastColumn="0" w:oddVBand="0" w:evenVBand="0" w:oddHBand="1" w:evenHBand="0" w:firstRowFirstColumn="0" w:firstRowLastColumn="0" w:lastRowFirstColumn="0" w:lastRowLastColumn="0"/>
+            </w:pPr>
           </w:p>
         </w:tc>
       </w:tr>
@@ -344,7 +378,7 @@
           </w:tcPr>
           <w:p>
             <w:r>
-              <w:t>Ideen</w:t>
+              <w:t>Kommentieren</w:t>
             </w:r>
           </w:p>
         </w:tc>
@@ -369,21 +403,36 @@
             <w:tcW w:w="4606" w:type="dxa"/>
           </w:tcPr>
           <w:p>
-            <w:r>
-              <w:t>enthält Präsentationsvideos</w:t>
-            </w:r>
-          </w:p>
-        </w:tc>
-        <w:tc>
-          <w:tcPr>
-            <w:tcW w:w="4606" w:type="dxa"/>
-          </w:tcPr>
-          <w:p>
-            <w:pPr>
+            <w:pPr>
+              <w:pStyle w:val="Listenabsatz"/>
+              <w:numPr>
+                <w:ilvl w:val="0"/>
+                <w:numId w:val="8"/>
+              </w:numPr>
+            </w:pPr>
+            <w:r>
+              <w:t>ent</w:t>
+            </w:r>
+            <w:r>
+              <w:t>hält Verbesserungsvorschläge</w:t>
+            </w:r>
+          </w:p>
+        </w:tc>
+        <w:tc>
+          <w:tcPr>
+            <w:tcW w:w="4606" w:type="dxa"/>
+          </w:tcPr>
+          <w:p>
+            <w:pPr>
+              <w:pStyle w:val="Listenabsatz"/>
+              <w:numPr>
+                <w:ilvl w:val="0"/>
+                <w:numId w:val="2"/>
+              </w:numPr>
               <w:cnfStyle w:val="000000100000" w:firstRow="0" w:lastRow="0" w:firstColumn="0" w:lastColumn="0" w:oddVBand="0" w:evenVBand="0" w:oddHBand="1" w:evenHBand="0" w:firstRowFirstColumn="0" w:firstRowLastColumn="0" w:lastRowFirstColumn="0" w:lastRowLastColumn="0"/>
             </w:pPr>
             <w:r>
-              <w:t>Wettbewerb</w:t>
+              <w:t>Idee</w:t>
             </w:r>
           </w:p>
         </w:tc>
@@ -395,8 +444,15 @@
             <w:tcW w:w="4606" w:type="dxa"/>
           </w:tcPr>
           <w:p>
-            <w:r>
-              <w:t>enthält Präsentationstexte</w:t>
+            <w:pPr>
+              <w:pStyle w:val="Listenabsatz"/>
+              <w:numPr>
+                <w:ilvl w:val="0"/>
+                <w:numId w:val="9"/>
+              </w:numPr>
+            </w:pPr>
+            <w:r>
+              <w:t>sendet Mitteilungen()</w:t>
             </w:r>
           </w:p>
         </w:tc>
@@ -408,9 +464,44 @@
             <w:pPr>
               <w:cnfStyle w:val="000000000000" w:firstRow="0" w:lastRow="0" w:firstColumn="0" w:lastColumn="0" w:oddVBand="0" w:evenVBand="0" w:oddHBand="0" w:evenHBand="0" w:firstRowFirstColumn="0" w:firstRowLastColumn="0" w:lastRowFirstColumn="0" w:lastRowLastColumn="0"/>
             </w:pPr>
-            <w:r>
-              <w:t>Mitarbeiter</w:t>
-            </w:r>
+          </w:p>
+        </w:tc>
+      </w:tr>
+    </w:tbl>
+    <w:p/>
+    <w:tbl>
+      <w:tblPr>
+        <w:tblStyle w:val="FarbigeSchattierung-Akzent1"/>
+        <w:tblW w:w="0" w:type="auto"/>
+        <w:tblLook w:val="04A0" w:firstRow="1" w:lastRow="0" w:firstColumn="1" w:lastColumn="0" w:noHBand="0" w:noVBand="1"/>
+      </w:tblPr>
+      <w:tblGrid>
+        <w:gridCol w:w="4606"/>
+        <w:gridCol w:w="4606"/>
+      </w:tblGrid>
+      <w:tr>
+        <w:trPr>
+          <w:cnfStyle w:val="100000000000" w:firstRow="1" w:lastRow="0" w:firstColumn="0" w:lastColumn="0" w:oddVBand="0" w:evenVBand="0" w:oddHBand="0" w:evenHBand="0" w:firstRowFirstColumn="0" w:firstRowLastColumn="0" w:lastRowFirstColumn="0" w:lastRowLastColumn="0"/>
+        </w:trPr>
+        <w:tc>
+          <w:tcPr>
+            <w:cnfStyle w:val="001000000100" w:firstRow="0" w:lastRow="0" w:firstColumn="1" w:lastColumn="0" w:oddVBand="0" w:evenVBand="0" w:oddHBand="0" w:evenHBand="0" w:firstRowFirstColumn="1" w:firstRowLastColumn="0" w:lastRowFirstColumn="0" w:lastRowLastColumn="0"/>
+            <w:tcW w:w="4606" w:type="dxa"/>
+          </w:tcPr>
+          <w:p>
+            <w:r>
+              <w:t>Bewerten</w:t>
+            </w:r>
+          </w:p>
+        </w:tc>
+        <w:tc>
+          <w:tcPr>
+            <w:tcW w:w="4606" w:type="dxa"/>
+          </w:tcPr>
+          <w:p>
+            <w:pPr>
+              <w:cnfStyle w:val="100000000000" w:firstRow="1" w:lastRow="0" w:firstColumn="0" w:lastColumn="0" w:oddVBand="0" w:evenVBand="0" w:oddHBand="0" w:evenHBand="0" w:firstRowFirstColumn="0" w:firstRowLastColumn="0" w:lastRowFirstColumn="0" w:lastRowLastColumn="0"/>
+            </w:pPr>
           </w:p>
         </w:tc>
       </w:tr>
@@ -424,43 +515,79 @@
             <w:tcW w:w="4606" w:type="dxa"/>
           </w:tcPr>
           <w:p>
-            <w:bookmarkStart w:id="0" w:name="_GoBack"/>
-            <w:r>
-              <w:t>erhält Bewertungen</w:t>
-            </w:r>
-          </w:p>
-        </w:tc>
-        <w:tc>
-          <w:tcPr>
-            <w:tcW w:w="4606" w:type="dxa"/>
-          </w:tcPr>
-          <w:p>
-            <w:pPr>
+            <w:pPr>
+              <w:pStyle w:val="Listenabsatz"/>
+              <w:numPr>
+                <w:ilvl w:val="0"/>
+                <w:numId w:val="9"/>
+              </w:numPr>
+            </w:pPr>
+            <w:r>
+              <w:t xml:space="preserve">Idee down- oder </w:t>
+            </w:r>
+            <w:proofErr w:type="spellStart"/>
+            <w:r>
+              <w:t>upvoten</w:t>
+            </w:r>
+            <w:proofErr w:type="spellEnd"/>
+            <w:r>
+              <w:t>()</w:t>
+            </w:r>
+          </w:p>
+        </w:tc>
+        <w:tc>
+          <w:tcPr>
+            <w:tcW w:w="4606" w:type="dxa"/>
+          </w:tcPr>
+          <w:p>
+            <w:pPr>
+              <w:pStyle w:val="Listenabsatz"/>
+              <w:numPr>
+                <w:ilvl w:val="0"/>
+                <w:numId w:val="2"/>
+              </w:numPr>
               <w:cnfStyle w:val="000000100000" w:firstRow="0" w:lastRow="0" w:firstColumn="0" w:lastColumn="0" w:oddVBand="0" w:evenVBand="0" w:oddHBand="1" w:evenHBand="0" w:firstRowFirstColumn="0" w:firstRowLastColumn="0" w:lastRowFirstColumn="0" w:lastRowLastColumn="0"/>
             </w:pPr>
+            <w:r>
+              <w:t>Idee</w:t>
+            </w:r>
           </w:p>
         </w:tc>
       </w:tr>
-      <w:bookmarkEnd w:id="0"/>
+    </w:tbl>
+    <w:p/>
+    <w:tbl>
+      <w:tblPr>
+        <w:tblStyle w:val="FarbigeSchattierung-Akzent1"/>
+        <w:tblW w:w="0" w:type="auto"/>
+        <w:tblLook w:val="04A0" w:firstRow="1" w:lastRow="0" w:firstColumn="1" w:lastColumn="0" w:noHBand="0" w:noVBand="1"/>
+      </w:tblPr>
+      <w:tblGrid>
+        <w:gridCol w:w="4606"/>
+        <w:gridCol w:w="4606"/>
+      </w:tblGrid>
       <w:tr>
-        <w:tc>
-          <w:tcPr>
-            <w:cnfStyle w:val="001000000000" w:firstRow="0" w:lastRow="0" w:firstColumn="1" w:lastColumn="0" w:oddVBand="0" w:evenVBand="0" w:oddHBand="0" w:evenHBand="0" w:firstRowFirstColumn="0" w:firstRowLastColumn="0" w:lastRowFirstColumn="0" w:lastRowLastColumn="0"/>
-            <w:tcW w:w="4606" w:type="dxa"/>
-          </w:tcPr>
-          <w:p>
-            <w:r>
-              <w:t>erhält Verbesserungsvorschläge</w:t>
-            </w:r>
-          </w:p>
-        </w:tc>
-        <w:tc>
-          <w:tcPr>
-            <w:tcW w:w="4606" w:type="dxa"/>
-          </w:tcPr>
-          <w:p>
-            <w:pPr>
-              <w:cnfStyle w:val="000000000000" w:firstRow="0" w:lastRow="0" w:firstColumn="0" w:lastColumn="0" w:oddVBand="0" w:evenVBand="0" w:oddHBand="0" w:evenHBand="0" w:firstRowFirstColumn="0" w:firstRowLastColumn="0" w:lastRowFirstColumn="0" w:lastRowLastColumn="0"/>
+        <w:trPr>
+          <w:cnfStyle w:val="100000000000" w:firstRow="1" w:lastRow="0" w:firstColumn="0" w:lastColumn="0" w:oddVBand="0" w:evenVBand="0" w:oddHBand="0" w:evenHBand="0" w:firstRowFirstColumn="0" w:firstRowLastColumn="0" w:lastRowFirstColumn="0" w:lastRowLastColumn="0"/>
+        </w:trPr>
+        <w:tc>
+          <w:tcPr>
+            <w:cnfStyle w:val="001000000100" w:firstRow="0" w:lastRow="0" w:firstColumn="1" w:lastColumn="0" w:oddVBand="0" w:evenVBand="0" w:oddHBand="0" w:evenHBand="0" w:firstRowFirstColumn="1" w:firstRowLastColumn="0" w:lastRowFirstColumn="0" w:lastRowLastColumn="0"/>
+            <w:tcW w:w="4606" w:type="dxa"/>
+          </w:tcPr>
+          <w:p>
+            <w:r>
+              <w:t>Bündeln</w:t>
+            </w:r>
+          </w:p>
+        </w:tc>
+        <w:tc>
+          <w:tcPr>
+            <w:tcW w:w="4606" w:type="dxa"/>
+          </w:tcPr>
+          <w:p>
+            <w:pPr>
+              <w:cnfStyle w:val="100000000000" w:firstRow="1" w:lastRow="0" w:firstColumn="0" w:lastColumn="0" w:oddVBand="0" w:evenVBand="0" w:oddHBand="0" w:evenHBand="0" w:firstRowFirstColumn="0" w:firstRowLastColumn="0" w:lastRowFirstColumn="0" w:lastRowLastColumn="0"/>
             </w:pPr>
           </w:p>
         </w:tc>
@@ -475,19 +602,34 @@
             <w:tcW w:w="4606" w:type="dxa"/>
           </w:tcPr>
           <w:p>
-            <w:r>
-              <w:t>wird realisiert</w:t>
-            </w:r>
-          </w:p>
-        </w:tc>
-        <w:tc>
-          <w:tcPr>
-            <w:tcW w:w="4606" w:type="dxa"/>
-          </w:tcPr>
-          <w:p>
-            <w:pPr>
+            <w:pPr>
+              <w:pStyle w:val="Listenabsatz"/>
+              <w:numPr>
+                <w:ilvl w:val="0"/>
+                <w:numId w:val="8"/>
+              </w:numPr>
+            </w:pPr>
+            <w:r>
+              <w:t>optimierte Idee wird finalisiert</w:t>
+            </w:r>
+          </w:p>
+        </w:tc>
+        <w:tc>
+          <w:tcPr>
+            <w:tcW w:w="4606" w:type="dxa"/>
+          </w:tcPr>
+          <w:p>
+            <w:pPr>
+              <w:pStyle w:val="Listenabsatz"/>
+              <w:numPr>
+                <w:ilvl w:val="0"/>
+                <w:numId w:val="2"/>
+              </w:numPr>
               <w:cnfStyle w:val="000000100000" w:firstRow="0" w:lastRow="0" w:firstColumn="0" w:lastColumn="0" w:oddVBand="0" w:evenVBand="0" w:oddHBand="1" w:evenHBand="0" w:firstRowFirstColumn="0" w:firstRowLastColumn="0" w:lastRowFirstColumn="0" w:lastRowLastColumn="0"/>
             </w:pPr>
+            <w:r>
+              <w:t>Idee</w:t>
+            </w:r>
           </w:p>
         </w:tc>
       </w:tr>
@@ -498,9 +640,127 @@
             <w:tcW w:w="4606" w:type="dxa"/>
           </w:tcPr>
           <w:p>
-            <w:r>
-              <w:t>wird „geupdatet“</w:t>
-            </w:r>
+            <w:pPr>
+              <w:pStyle w:val="Listenabsatz"/>
+              <w:numPr>
+                <w:ilvl w:val="0"/>
+                <w:numId w:val="9"/>
+              </w:numPr>
+            </w:pPr>
+            <w:r>
+              <w:t>Ideen zu einem Projekt/Gerät bündeln()</w:t>
+            </w:r>
+          </w:p>
+        </w:tc>
+        <w:tc>
+          <w:tcPr>
+            <w:tcW w:w="4606" w:type="dxa"/>
+          </w:tcPr>
+          <w:p>
+            <w:pPr>
+              <w:cnfStyle w:val="000000000000" w:firstRow="0" w:lastRow="0" w:firstColumn="0" w:lastColumn="0" w:oddVBand="0" w:evenVBand="0" w:oddHBand="0" w:evenHBand="0" w:firstRowFirstColumn="0" w:firstRowLastColumn="0" w:lastRowFirstColumn="0" w:lastRowLastColumn="0"/>
+            </w:pPr>
+          </w:p>
+        </w:tc>
+      </w:tr>
+    </w:tbl>
+    <w:p/>
+    <w:tbl>
+      <w:tblPr>
+        <w:tblStyle w:val="FarbigeSchattierung-Akzent1"/>
+        <w:tblW w:w="0" w:type="auto"/>
+        <w:tblLook w:val="04A0" w:firstRow="1" w:lastRow="0" w:firstColumn="1" w:lastColumn="0" w:noHBand="0" w:noVBand="1"/>
+      </w:tblPr>
+      <w:tblGrid>
+        <w:gridCol w:w="4606"/>
+        <w:gridCol w:w="4606"/>
+      </w:tblGrid>
+      <w:tr>
+        <w:trPr>
+          <w:cnfStyle w:val="100000000000" w:firstRow="1" w:lastRow="0" w:firstColumn="0" w:lastColumn="0" w:oddVBand="0" w:evenVBand="0" w:oddHBand="0" w:evenHBand="0" w:firstRowFirstColumn="0" w:firstRowLastColumn="0" w:lastRowFirstColumn="0" w:lastRowLastColumn="0"/>
+        </w:trPr>
+        <w:tc>
+          <w:tcPr>
+            <w:cnfStyle w:val="001000000100" w:firstRow="0" w:lastRow="0" w:firstColumn="1" w:lastColumn="0" w:oddVBand="0" w:evenVBand="0" w:oddHBand="0" w:evenHBand="0" w:firstRowFirstColumn="1" w:firstRowLastColumn="0" w:lastRowFirstColumn="0" w:lastRowLastColumn="0"/>
+            <w:tcW w:w="4606" w:type="dxa"/>
+          </w:tcPr>
+          <w:p>
+            <w:r>
+              <w:t>Suchen</w:t>
+            </w:r>
+          </w:p>
+        </w:tc>
+        <w:tc>
+          <w:tcPr>
+            <w:tcW w:w="4606" w:type="dxa"/>
+          </w:tcPr>
+          <w:p>
+            <w:pPr>
+              <w:cnfStyle w:val="100000000000" w:firstRow="1" w:lastRow="0" w:firstColumn="0" w:lastColumn="0" w:oddVBand="0" w:evenVBand="0" w:oddHBand="0" w:evenHBand="0" w:firstRowFirstColumn="0" w:firstRowLastColumn="0" w:lastRowFirstColumn="0" w:lastRowLastColumn="0"/>
+            </w:pPr>
+          </w:p>
+        </w:tc>
+      </w:tr>
+      <w:tr>
+        <w:trPr>
+          <w:cnfStyle w:val="000000100000" w:firstRow="0" w:lastRow="0" w:firstColumn="0" w:lastColumn="0" w:oddVBand="0" w:evenVBand="0" w:oddHBand="1" w:evenHBand="0" w:firstRowFirstColumn="0" w:firstRowLastColumn="0" w:lastRowFirstColumn="0" w:lastRowLastColumn="0"/>
+        </w:trPr>
+        <w:tc>
+          <w:tcPr>
+            <w:cnfStyle w:val="001000000000" w:firstRow="0" w:lastRow="0" w:firstColumn="1" w:lastColumn="0" w:oddVBand="0" w:evenVBand="0" w:oddHBand="0" w:evenHBand="0" w:firstRowFirstColumn="0" w:firstRowLastColumn="0" w:lastRowFirstColumn="0" w:lastRowLastColumn="0"/>
+            <w:tcW w:w="4606" w:type="dxa"/>
+          </w:tcPr>
+          <w:p>
+            <w:pPr>
+              <w:pStyle w:val="Listenabsatz"/>
+              <w:numPr>
+                <w:ilvl w:val="0"/>
+                <w:numId w:val="8"/>
+              </w:numPr>
+            </w:pPr>
+            <w:r>
+              <w:t>enthält Tags</w:t>
+            </w:r>
+          </w:p>
+        </w:tc>
+        <w:tc>
+          <w:tcPr>
+            <w:tcW w:w="4606" w:type="dxa"/>
+          </w:tcPr>
+          <w:p>
+            <w:pPr>
+              <w:pStyle w:val="Listenabsatz"/>
+              <w:numPr>
+                <w:ilvl w:val="0"/>
+                <w:numId w:val="2"/>
+              </w:numPr>
+              <w:cnfStyle w:val="000000100000" w:firstRow="0" w:lastRow="0" w:firstColumn="0" w:lastColumn="0" w:oddVBand="0" w:evenVBand="0" w:oddHBand="1" w:evenHBand="0" w:firstRowFirstColumn="0" w:firstRowLastColumn="0" w:lastRowFirstColumn="0" w:lastRowLastColumn="0"/>
+            </w:pPr>
+            <w:r>
+              <w:t>Idee</w:t>
+            </w:r>
+          </w:p>
+        </w:tc>
+      </w:tr>
+      <w:tr>
+        <w:tc>
+          <w:tcPr>
+            <w:cnfStyle w:val="001000000000" w:firstRow="0" w:lastRow="0" w:firstColumn="1" w:lastColumn="0" w:oddVBand="0" w:evenVBand="0" w:oddHBand="0" w:evenHBand="0" w:firstRowFirstColumn="0" w:firstRowLastColumn="0" w:lastRowFirstColumn="0" w:lastRowLastColumn="0"/>
+            <w:tcW w:w="4606" w:type="dxa"/>
+          </w:tcPr>
+          <w:p>
+            <w:pPr>
+              <w:pStyle w:val="Listenabsatz"/>
+              <w:numPr>
+                <w:ilvl w:val="0"/>
+                <w:numId w:val="9"/>
+              </w:numPr>
+            </w:pPr>
+            <w:r>
+              <w:t>Idee suchen()</w:t>
+            </w:r>
+            <w:bookmarkStart w:id="0" w:name="_GoBack"/>
+            <w:bookmarkEnd w:id="0"/>
           </w:p>
         </w:tc>
         <w:tc>
@@ -524,6 +784,1028 @@
     </w:sectPr>
   </w:body>
 </w:document>
+</file>
+
+<file path=word/numbering.xml><?xml version="1.0" encoding="utf-8"?>
+<w:numbering xmlns:wpc="http://schemas.microsoft.com/office/word/2010/wordprocessingCanvas" xmlns:mc="http://schemas.openxmlformats.org/markup-compatibility/2006" xmlns:o="urn:schemas-microsoft-com:office:office" xmlns:r="http://schemas.openxmlformats.org/officeDocument/2006/relationships" xmlns:m="http://schemas.openxmlformats.org/officeDocument/2006/math" xmlns:v="urn:schemas-microsoft-com:vml" xmlns:wp14="http://schemas.microsoft.com/office/word/2010/wordprocessingDrawing" xmlns:wp="http://schemas.openxmlformats.org/drawingml/2006/wordprocessingDrawing" xmlns:w10="urn:schemas-microsoft-com:office:word" xmlns:w="http://schemas.openxmlformats.org/wordprocessingml/2006/main" xmlns:w14="http://schemas.microsoft.com/office/word/2010/wordml" xmlns:wpg="http://schemas.microsoft.com/office/word/2010/wordprocessingGroup" xmlns:wpi="http://schemas.microsoft.com/office/word/2010/wordprocessingInk" xmlns:wne="http://schemas.microsoft.com/office/word/2006/wordml" xmlns:wps="http://schemas.microsoft.com/office/word/2010/wordprocessingShape" mc:Ignorable="w14 wp14">
+  <w:abstractNum w:abstractNumId="0">
+    <w:nsid w:val="04817E36"/>
+    <w:multiLevelType w:val="hybridMultilevel"/>
+    <w:tmpl w:val="4A9A4524"/>
+    <w:lvl w:ilvl="0" w:tplc="04070009">
+      <w:start w:val="1"/>
+      <w:numFmt w:val="bullet"/>
+      <w:lvlText w:val=""/>
+      <w:lvlJc w:val="left"/>
+      <w:pPr>
+        <w:ind w:left="720" w:hanging="360"/>
+      </w:pPr>
+      <w:rPr>
+        <w:rFonts w:ascii="Wingdings" w:hAnsi="Wingdings" w:hint="default"/>
+      </w:rPr>
+    </w:lvl>
+    <w:lvl w:ilvl="1" w:tplc="04070003" w:tentative="1">
+      <w:start w:val="1"/>
+      <w:numFmt w:val="bullet"/>
+      <w:lvlText w:val="o"/>
+      <w:lvlJc w:val="left"/>
+      <w:pPr>
+        <w:ind w:left="1440" w:hanging="360"/>
+      </w:pPr>
+      <w:rPr>
+        <w:rFonts w:ascii="Courier New" w:hAnsi="Courier New" w:cs="Courier New" w:hint="default"/>
+      </w:rPr>
+    </w:lvl>
+    <w:lvl w:ilvl="2" w:tplc="04070005" w:tentative="1">
+      <w:start w:val="1"/>
+      <w:numFmt w:val="bullet"/>
+      <w:lvlText w:val=""/>
+      <w:lvlJc w:val="left"/>
+      <w:pPr>
+        <w:ind w:left="2160" w:hanging="360"/>
+      </w:pPr>
+      <w:rPr>
+        <w:rFonts w:ascii="Wingdings" w:hAnsi="Wingdings" w:hint="default"/>
+      </w:rPr>
+    </w:lvl>
+    <w:lvl w:ilvl="3" w:tplc="04070001" w:tentative="1">
+      <w:start w:val="1"/>
+      <w:numFmt w:val="bullet"/>
+      <w:lvlText w:val=""/>
+      <w:lvlJc w:val="left"/>
+      <w:pPr>
+        <w:ind w:left="2880" w:hanging="360"/>
+      </w:pPr>
+      <w:rPr>
+        <w:rFonts w:ascii="Symbol" w:hAnsi="Symbol" w:hint="default"/>
+      </w:rPr>
+    </w:lvl>
+    <w:lvl w:ilvl="4" w:tplc="04070003" w:tentative="1">
+      <w:start w:val="1"/>
+      <w:numFmt w:val="bullet"/>
+      <w:lvlText w:val="o"/>
+      <w:lvlJc w:val="left"/>
+      <w:pPr>
+        <w:ind w:left="3600" w:hanging="360"/>
+      </w:pPr>
+      <w:rPr>
+        <w:rFonts w:ascii="Courier New" w:hAnsi="Courier New" w:cs="Courier New" w:hint="default"/>
+      </w:rPr>
+    </w:lvl>
+    <w:lvl w:ilvl="5" w:tplc="04070005" w:tentative="1">
+      <w:start w:val="1"/>
+      <w:numFmt w:val="bullet"/>
+      <w:lvlText w:val=""/>
+      <w:lvlJc w:val="left"/>
+      <w:pPr>
+        <w:ind w:left="4320" w:hanging="360"/>
+      </w:pPr>
+      <w:rPr>
+        <w:rFonts w:ascii="Wingdings" w:hAnsi="Wingdings" w:hint="default"/>
+      </w:rPr>
+    </w:lvl>
+    <w:lvl w:ilvl="6" w:tplc="04070001" w:tentative="1">
+      <w:start w:val="1"/>
+      <w:numFmt w:val="bullet"/>
+      <w:lvlText w:val=""/>
+      <w:lvlJc w:val="left"/>
+      <w:pPr>
+        <w:ind w:left="5040" w:hanging="360"/>
+      </w:pPr>
+      <w:rPr>
+        <w:rFonts w:ascii="Symbol" w:hAnsi="Symbol" w:hint="default"/>
+      </w:rPr>
+    </w:lvl>
+    <w:lvl w:ilvl="7" w:tplc="04070003" w:tentative="1">
+      <w:start w:val="1"/>
+      <w:numFmt w:val="bullet"/>
+      <w:lvlText w:val="o"/>
+      <w:lvlJc w:val="left"/>
+      <w:pPr>
+        <w:ind w:left="5760" w:hanging="360"/>
+      </w:pPr>
+      <w:rPr>
+        <w:rFonts w:ascii="Courier New" w:hAnsi="Courier New" w:cs="Courier New" w:hint="default"/>
+      </w:rPr>
+    </w:lvl>
+    <w:lvl w:ilvl="8" w:tplc="04070005" w:tentative="1">
+      <w:start w:val="1"/>
+      <w:numFmt w:val="bullet"/>
+      <w:lvlText w:val=""/>
+      <w:lvlJc w:val="left"/>
+      <w:pPr>
+        <w:ind w:left="6480" w:hanging="360"/>
+      </w:pPr>
+      <w:rPr>
+        <w:rFonts w:ascii="Wingdings" w:hAnsi="Wingdings" w:hint="default"/>
+      </w:rPr>
+    </w:lvl>
+  </w:abstractNum>
+  <w:abstractNum w:abstractNumId="1">
+    <w:nsid w:val="06395781"/>
+    <w:multiLevelType w:val="hybridMultilevel"/>
+    <w:tmpl w:val="2B7A5666"/>
+    <w:lvl w:ilvl="0" w:tplc="0407000D">
+      <w:start w:val="1"/>
+      <w:numFmt w:val="bullet"/>
+      <w:lvlText w:val=""/>
+      <w:lvlJc w:val="left"/>
+      <w:pPr>
+        <w:ind w:left="720" w:hanging="360"/>
+      </w:pPr>
+      <w:rPr>
+        <w:rFonts w:ascii="Wingdings" w:hAnsi="Wingdings" w:hint="default"/>
+      </w:rPr>
+    </w:lvl>
+    <w:lvl w:ilvl="1" w:tplc="04070003" w:tentative="1">
+      <w:start w:val="1"/>
+      <w:numFmt w:val="bullet"/>
+      <w:lvlText w:val="o"/>
+      <w:lvlJc w:val="left"/>
+      <w:pPr>
+        <w:ind w:left="1440" w:hanging="360"/>
+      </w:pPr>
+      <w:rPr>
+        <w:rFonts w:ascii="Courier New" w:hAnsi="Courier New" w:cs="Courier New" w:hint="default"/>
+      </w:rPr>
+    </w:lvl>
+    <w:lvl w:ilvl="2" w:tplc="04070005" w:tentative="1">
+      <w:start w:val="1"/>
+      <w:numFmt w:val="bullet"/>
+      <w:lvlText w:val=""/>
+      <w:lvlJc w:val="left"/>
+      <w:pPr>
+        <w:ind w:left="2160" w:hanging="360"/>
+      </w:pPr>
+      <w:rPr>
+        <w:rFonts w:ascii="Wingdings" w:hAnsi="Wingdings" w:hint="default"/>
+      </w:rPr>
+    </w:lvl>
+    <w:lvl w:ilvl="3" w:tplc="04070001" w:tentative="1">
+      <w:start w:val="1"/>
+      <w:numFmt w:val="bullet"/>
+      <w:lvlText w:val=""/>
+      <w:lvlJc w:val="left"/>
+      <w:pPr>
+        <w:ind w:left="2880" w:hanging="360"/>
+      </w:pPr>
+      <w:rPr>
+        <w:rFonts w:ascii="Symbol" w:hAnsi="Symbol" w:hint="default"/>
+      </w:rPr>
+    </w:lvl>
+    <w:lvl w:ilvl="4" w:tplc="04070003" w:tentative="1">
+      <w:start w:val="1"/>
+      <w:numFmt w:val="bullet"/>
+      <w:lvlText w:val="o"/>
+      <w:lvlJc w:val="left"/>
+      <w:pPr>
+        <w:ind w:left="3600" w:hanging="360"/>
+      </w:pPr>
+      <w:rPr>
+        <w:rFonts w:ascii="Courier New" w:hAnsi="Courier New" w:cs="Courier New" w:hint="default"/>
+      </w:rPr>
+    </w:lvl>
+    <w:lvl w:ilvl="5" w:tplc="04070005" w:tentative="1">
+      <w:start w:val="1"/>
+      <w:numFmt w:val="bullet"/>
+      <w:lvlText w:val=""/>
+      <w:lvlJc w:val="left"/>
+      <w:pPr>
+        <w:ind w:left="4320" w:hanging="360"/>
+      </w:pPr>
+      <w:rPr>
+        <w:rFonts w:ascii="Wingdings" w:hAnsi="Wingdings" w:hint="default"/>
+      </w:rPr>
+    </w:lvl>
+    <w:lvl w:ilvl="6" w:tplc="04070001" w:tentative="1">
+      <w:start w:val="1"/>
+      <w:numFmt w:val="bullet"/>
+      <w:lvlText w:val=""/>
+      <w:lvlJc w:val="left"/>
+      <w:pPr>
+        <w:ind w:left="5040" w:hanging="360"/>
+      </w:pPr>
+      <w:rPr>
+        <w:rFonts w:ascii="Symbol" w:hAnsi="Symbol" w:hint="default"/>
+      </w:rPr>
+    </w:lvl>
+    <w:lvl w:ilvl="7" w:tplc="04070003" w:tentative="1">
+      <w:start w:val="1"/>
+      <w:numFmt w:val="bullet"/>
+      <w:lvlText w:val="o"/>
+      <w:lvlJc w:val="left"/>
+      <w:pPr>
+        <w:ind w:left="5760" w:hanging="360"/>
+      </w:pPr>
+      <w:rPr>
+        <w:rFonts w:ascii="Courier New" w:hAnsi="Courier New" w:cs="Courier New" w:hint="default"/>
+      </w:rPr>
+    </w:lvl>
+    <w:lvl w:ilvl="8" w:tplc="04070005" w:tentative="1">
+      <w:start w:val="1"/>
+      <w:numFmt w:val="bullet"/>
+      <w:lvlText w:val=""/>
+      <w:lvlJc w:val="left"/>
+      <w:pPr>
+        <w:ind w:left="6480" w:hanging="360"/>
+      </w:pPr>
+      <w:rPr>
+        <w:rFonts w:ascii="Wingdings" w:hAnsi="Wingdings" w:hint="default"/>
+      </w:rPr>
+    </w:lvl>
+  </w:abstractNum>
+  <w:abstractNum w:abstractNumId="2">
+    <w:nsid w:val="0BB97A3D"/>
+    <w:multiLevelType w:val="hybridMultilevel"/>
+    <w:tmpl w:val="74F0AB60"/>
+    <w:lvl w:ilvl="0" w:tplc="0407000F">
+      <w:start w:val="1"/>
+      <w:numFmt w:val="decimal"/>
+      <w:lvlText w:val="%1."/>
+      <w:lvlJc w:val="left"/>
+      <w:pPr>
+        <w:ind w:left="720" w:hanging="360"/>
+      </w:pPr>
+    </w:lvl>
+    <w:lvl w:ilvl="1" w:tplc="04070019" w:tentative="1">
+      <w:start w:val="1"/>
+      <w:numFmt w:val="lowerLetter"/>
+      <w:lvlText w:val="%2."/>
+      <w:lvlJc w:val="left"/>
+      <w:pPr>
+        <w:ind w:left="1440" w:hanging="360"/>
+      </w:pPr>
+    </w:lvl>
+    <w:lvl w:ilvl="2" w:tplc="0407001B" w:tentative="1">
+      <w:start w:val="1"/>
+      <w:numFmt w:val="lowerRoman"/>
+      <w:lvlText w:val="%3."/>
+      <w:lvlJc w:val="right"/>
+      <w:pPr>
+        <w:ind w:left="2160" w:hanging="180"/>
+      </w:pPr>
+    </w:lvl>
+    <w:lvl w:ilvl="3" w:tplc="0407000F" w:tentative="1">
+      <w:start w:val="1"/>
+      <w:numFmt w:val="decimal"/>
+      <w:lvlText w:val="%4."/>
+      <w:lvlJc w:val="left"/>
+      <w:pPr>
+        <w:ind w:left="2880" w:hanging="360"/>
+      </w:pPr>
+    </w:lvl>
+    <w:lvl w:ilvl="4" w:tplc="04070019" w:tentative="1">
+      <w:start w:val="1"/>
+      <w:numFmt w:val="lowerLetter"/>
+      <w:lvlText w:val="%5."/>
+      <w:lvlJc w:val="left"/>
+      <w:pPr>
+        <w:ind w:left="3600" w:hanging="360"/>
+      </w:pPr>
+    </w:lvl>
+    <w:lvl w:ilvl="5" w:tplc="0407001B" w:tentative="1">
+      <w:start w:val="1"/>
+      <w:numFmt w:val="lowerRoman"/>
+      <w:lvlText w:val="%6."/>
+      <w:lvlJc w:val="right"/>
+      <w:pPr>
+        <w:ind w:left="4320" w:hanging="180"/>
+      </w:pPr>
+    </w:lvl>
+    <w:lvl w:ilvl="6" w:tplc="0407000F" w:tentative="1">
+      <w:start w:val="1"/>
+      <w:numFmt w:val="decimal"/>
+      <w:lvlText w:val="%7."/>
+      <w:lvlJc w:val="left"/>
+      <w:pPr>
+        <w:ind w:left="5040" w:hanging="360"/>
+      </w:pPr>
+    </w:lvl>
+    <w:lvl w:ilvl="7" w:tplc="04070019" w:tentative="1">
+      <w:start w:val="1"/>
+      <w:numFmt w:val="lowerLetter"/>
+      <w:lvlText w:val="%8."/>
+      <w:lvlJc w:val="left"/>
+      <w:pPr>
+        <w:ind w:left="5760" w:hanging="360"/>
+      </w:pPr>
+    </w:lvl>
+    <w:lvl w:ilvl="8" w:tplc="0407001B" w:tentative="1">
+      <w:start w:val="1"/>
+      <w:numFmt w:val="lowerRoman"/>
+      <w:lvlText w:val="%9."/>
+      <w:lvlJc w:val="right"/>
+      <w:pPr>
+        <w:ind w:left="6480" w:hanging="180"/>
+      </w:pPr>
+    </w:lvl>
+  </w:abstractNum>
+  <w:abstractNum w:abstractNumId="3">
+    <w:nsid w:val="2A0C5B9A"/>
+    <w:multiLevelType w:val="hybridMultilevel"/>
+    <w:tmpl w:val="D2545858"/>
+    <w:lvl w:ilvl="0" w:tplc="04070009">
+      <w:start w:val="1"/>
+      <w:numFmt w:val="bullet"/>
+      <w:lvlText w:val=""/>
+      <w:lvlJc w:val="left"/>
+      <w:pPr>
+        <w:ind w:left="720" w:hanging="360"/>
+      </w:pPr>
+      <w:rPr>
+        <w:rFonts w:ascii="Wingdings" w:hAnsi="Wingdings" w:hint="default"/>
+      </w:rPr>
+    </w:lvl>
+    <w:lvl w:ilvl="1" w:tplc="04070003" w:tentative="1">
+      <w:start w:val="1"/>
+      <w:numFmt w:val="bullet"/>
+      <w:lvlText w:val="o"/>
+      <w:lvlJc w:val="left"/>
+      <w:pPr>
+        <w:ind w:left="1440" w:hanging="360"/>
+      </w:pPr>
+      <w:rPr>
+        <w:rFonts w:ascii="Courier New" w:hAnsi="Courier New" w:cs="Courier New" w:hint="default"/>
+      </w:rPr>
+    </w:lvl>
+    <w:lvl w:ilvl="2" w:tplc="04070005" w:tentative="1">
+      <w:start w:val="1"/>
+      <w:numFmt w:val="bullet"/>
+      <w:lvlText w:val=""/>
+      <w:lvlJc w:val="left"/>
+      <w:pPr>
+        <w:ind w:left="2160" w:hanging="360"/>
+      </w:pPr>
+      <w:rPr>
+        <w:rFonts w:ascii="Wingdings" w:hAnsi="Wingdings" w:hint="default"/>
+      </w:rPr>
+    </w:lvl>
+    <w:lvl w:ilvl="3" w:tplc="04070001" w:tentative="1">
+      <w:start w:val="1"/>
+      <w:numFmt w:val="bullet"/>
+      <w:lvlText w:val=""/>
+      <w:lvlJc w:val="left"/>
+      <w:pPr>
+        <w:ind w:left="2880" w:hanging="360"/>
+      </w:pPr>
+      <w:rPr>
+        <w:rFonts w:ascii="Symbol" w:hAnsi="Symbol" w:hint="default"/>
+      </w:rPr>
+    </w:lvl>
+    <w:lvl w:ilvl="4" w:tplc="04070003" w:tentative="1">
+      <w:start w:val="1"/>
+      <w:numFmt w:val="bullet"/>
+      <w:lvlText w:val="o"/>
+      <w:lvlJc w:val="left"/>
+      <w:pPr>
+        <w:ind w:left="3600" w:hanging="360"/>
+      </w:pPr>
+      <w:rPr>
+        <w:rFonts w:ascii="Courier New" w:hAnsi="Courier New" w:cs="Courier New" w:hint="default"/>
+      </w:rPr>
+    </w:lvl>
+    <w:lvl w:ilvl="5" w:tplc="04070005" w:tentative="1">
+      <w:start w:val="1"/>
+      <w:numFmt w:val="bullet"/>
+      <w:lvlText w:val=""/>
+      <w:lvlJc w:val="left"/>
+      <w:pPr>
+        <w:ind w:left="4320" w:hanging="360"/>
+      </w:pPr>
+      <w:rPr>
+        <w:rFonts w:ascii="Wingdings" w:hAnsi="Wingdings" w:hint="default"/>
+      </w:rPr>
+    </w:lvl>
+    <w:lvl w:ilvl="6" w:tplc="04070001" w:tentative="1">
+      <w:start w:val="1"/>
+      <w:numFmt w:val="bullet"/>
+      <w:lvlText w:val=""/>
+      <w:lvlJc w:val="left"/>
+      <w:pPr>
+        <w:ind w:left="5040" w:hanging="360"/>
+      </w:pPr>
+      <w:rPr>
+        <w:rFonts w:ascii="Symbol" w:hAnsi="Symbol" w:hint="default"/>
+      </w:rPr>
+    </w:lvl>
+    <w:lvl w:ilvl="7" w:tplc="04070003" w:tentative="1">
+      <w:start w:val="1"/>
+      <w:numFmt w:val="bullet"/>
+      <w:lvlText w:val="o"/>
+      <w:lvlJc w:val="left"/>
+      <w:pPr>
+        <w:ind w:left="5760" w:hanging="360"/>
+      </w:pPr>
+      <w:rPr>
+        <w:rFonts w:ascii="Courier New" w:hAnsi="Courier New" w:cs="Courier New" w:hint="default"/>
+      </w:rPr>
+    </w:lvl>
+    <w:lvl w:ilvl="8" w:tplc="04070005" w:tentative="1">
+      <w:start w:val="1"/>
+      <w:numFmt w:val="bullet"/>
+      <w:lvlText w:val=""/>
+      <w:lvlJc w:val="left"/>
+      <w:pPr>
+        <w:ind w:left="6480" w:hanging="360"/>
+      </w:pPr>
+      <w:rPr>
+        <w:rFonts w:ascii="Wingdings" w:hAnsi="Wingdings" w:hint="default"/>
+      </w:rPr>
+    </w:lvl>
+  </w:abstractNum>
+  <w:abstractNum w:abstractNumId="4">
+    <w:nsid w:val="51F31E6A"/>
+    <w:multiLevelType w:val="hybridMultilevel"/>
+    <w:tmpl w:val="18ACEDC8"/>
+    <w:lvl w:ilvl="0" w:tplc="0407000B">
+      <w:start w:val="1"/>
+      <w:numFmt w:val="bullet"/>
+      <w:lvlText w:val=""/>
+      <w:lvlJc w:val="left"/>
+      <w:pPr>
+        <w:ind w:left="720" w:hanging="360"/>
+      </w:pPr>
+      <w:rPr>
+        <w:rFonts w:ascii="Wingdings" w:hAnsi="Wingdings" w:hint="default"/>
+      </w:rPr>
+    </w:lvl>
+    <w:lvl w:ilvl="1" w:tplc="04070003" w:tentative="1">
+      <w:start w:val="1"/>
+      <w:numFmt w:val="bullet"/>
+      <w:lvlText w:val="o"/>
+      <w:lvlJc w:val="left"/>
+      <w:pPr>
+        <w:ind w:left="1440" w:hanging="360"/>
+      </w:pPr>
+      <w:rPr>
+        <w:rFonts w:ascii="Courier New" w:hAnsi="Courier New" w:cs="Courier New" w:hint="default"/>
+      </w:rPr>
+    </w:lvl>
+    <w:lvl w:ilvl="2" w:tplc="04070005" w:tentative="1">
+      <w:start w:val="1"/>
+      <w:numFmt w:val="bullet"/>
+      <w:lvlText w:val=""/>
+      <w:lvlJc w:val="left"/>
+      <w:pPr>
+        <w:ind w:left="2160" w:hanging="360"/>
+      </w:pPr>
+      <w:rPr>
+        <w:rFonts w:ascii="Wingdings" w:hAnsi="Wingdings" w:hint="default"/>
+      </w:rPr>
+    </w:lvl>
+    <w:lvl w:ilvl="3" w:tplc="04070001" w:tentative="1">
+      <w:start w:val="1"/>
+      <w:numFmt w:val="bullet"/>
+      <w:lvlText w:val=""/>
+      <w:lvlJc w:val="left"/>
+      <w:pPr>
+        <w:ind w:left="2880" w:hanging="360"/>
+      </w:pPr>
+      <w:rPr>
+        <w:rFonts w:ascii="Symbol" w:hAnsi="Symbol" w:hint="default"/>
+      </w:rPr>
+    </w:lvl>
+    <w:lvl w:ilvl="4" w:tplc="04070003" w:tentative="1">
+      <w:start w:val="1"/>
+      <w:numFmt w:val="bullet"/>
+      <w:lvlText w:val="o"/>
+      <w:lvlJc w:val="left"/>
+      <w:pPr>
+        <w:ind w:left="3600" w:hanging="360"/>
+      </w:pPr>
+      <w:rPr>
+        <w:rFonts w:ascii="Courier New" w:hAnsi="Courier New" w:cs="Courier New" w:hint="default"/>
+      </w:rPr>
+    </w:lvl>
+    <w:lvl w:ilvl="5" w:tplc="04070005" w:tentative="1">
+      <w:start w:val="1"/>
+      <w:numFmt w:val="bullet"/>
+      <w:lvlText w:val=""/>
+      <w:lvlJc w:val="left"/>
+      <w:pPr>
+        <w:ind w:left="4320" w:hanging="360"/>
+      </w:pPr>
+      <w:rPr>
+        <w:rFonts w:ascii="Wingdings" w:hAnsi="Wingdings" w:hint="default"/>
+      </w:rPr>
+    </w:lvl>
+    <w:lvl w:ilvl="6" w:tplc="04070001" w:tentative="1">
+      <w:start w:val="1"/>
+      <w:numFmt w:val="bullet"/>
+      <w:lvlText w:val=""/>
+      <w:lvlJc w:val="left"/>
+      <w:pPr>
+        <w:ind w:left="5040" w:hanging="360"/>
+      </w:pPr>
+      <w:rPr>
+        <w:rFonts w:ascii="Symbol" w:hAnsi="Symbol" w:hint="default"/>
+      </w:rPr>
+    </w:lvl>
+    <w:lvl w:ilvl="7" w:tplc="04070003" w:tentative="1">
+      <w:start w:val="1"/>
+      <w:numFmt w:val="bullet"/>
+      <w:lvlText w:val="o"/>
+      <w:lvlJc w:val="left"/>
+      <w:pPr>
+        <w:ind w:left="5760" w:hanging="360"/>
+      </w:pPr>
+      <w:rPr>
+        <w:rFonts w:ascii="Courier New" w:hAnsi="Courier New" w:cs="Courier New" w:hint="default"/>
+      </w:rPr>
+    </w:lvl>
+    <w:lvl w:ilvl="8" w:tplc="04070005" w:tentative="1">
+      <w:start w:val="1"/>
+      <w:numFmt w:val="bullet"/>
+      <w:lvlText w:val=""/>
+      <w:lvlJc w:val="left"/>
+      <w:pPr>
+        <w:ind w:left="6480" w:hanging="360"/>
+      </w:pPr>
+      <w:rPr>
+        <w:rFonts w:ascii="Wingdings" w:hAnsi="Wingdings" w:hint="default"/>
+      </w:rPr>
+    </w:lvl>
+  </w:abstractNum>
+  <w:abstractNum w:abstractNumId="5">
+    <w:nsid w:val="55AA35CB"/>
+    <w:multiLevelType w:val="hybridMultilevel"/>
+    <w:tmpl w:val="6CD21686"/>
+    <w:lvl w:ilvl="0" w:tplc="04070009">
+      <w:start w:val="1"/>
+      <w:numFmt w:val="bullet"/>
+      <w:lvlText w:val=""/>
+      <w:lvlJc w:val="left"/>
+      <w:pPr>
+        <w:ind w:left="720" w:hanging="360"/>
+      </w:pPr>
+      <w:rPr>
+        <w:rFonts w:ascii="Wingdings" w:hAnsi="Wingdings" w:hint="default"/>
+      </w:rPr>
+    </w:lvl>
+    <w:lvl w:ilvl="1" w:tplc="04070003" w:tentative="1">
+      <w:start w:val="1"/>
+      <w:numFmt w:val="bullet"/>
+      <w:lvlText w:val="o"/>
+      <w:lvlJc w:val="left"/>
+      <w:pPr>
+        <w:ind w:left="1440" w:hanging="360"/>
+      </w:pPr>
+      <w:rPr>
+        <w:rFonts w:ascii="Courier New" w:hAnsi="Courier New" w:cs="Courier New" w:hint="default"/>
+      </w:rPr>
+    </w:lvl>
+    <w:lvl w:ilvl="2" w:tplc="04070005" w:tentative="1">
+      <w:start w:val="1"/>
+      <w:numFmt w:val="bullet"/>
+      <w:lvlText w:val=""/>
+      <w:lvlJc w:val="left"/>
+      <w:pPr>
+        <w:ind w:left="2160" w:hanging="360"/>
+      </w:pPr>
+      <w:rPr>
+        <w:rFonts w:ascii="Wingdings" w:hAnsi="Wingdings" w:hint="default"/>
+      </w:rPr>
+    </w:lvl>
+    <w:lvl w:ilvl="3" w:tplc="04070001" w:tentative="1">
+      <w:start w:val="1"/>
+      <w:numFmt w:val="bullet"/>
+      <w:lvlText w:val=""/>
+      <w:lvlJc w:val="left"/>
+      <w:pPr>
+        <w:ind w:left="2880" w:hanging="360"/>
+      </w:pPr>
+      <w:rPr>
+        <w:rFonts w:ascii="Symbol" w:hAnsi="Symbol" w:hint="default"/>
+      </w:rPr>
+    </w:lvl>
+    <w:lvl w:ilvl="4" w:tplc="04070003" w:tentative="1">
+      <w:start w:val="1"/>
+      <w:numFmt w:val="bullet"/>
+      <w:lvlText w:val="o"/>
+      <w:lvlJc w:val="left"/>
+      <w:pPr>
+        <w:ind w:left="3600" w:hanging="360"/>
+      </w:pPr>
+      <w:rPr>
+        <w:rFonts w:ascii="Courier New" w:hAnsi="Courier New" w:cs="Courier New" w:hint="default"/>
+      </w:rPr>
+    </w:lvl>
+    <w:lvl w:ilvl="5" w:tplc="04070005" w:tentative="1">
+      <w:start w:val="1"/>
+      <w:numFmt w:val="bullet"/>
+      <w:lvlText w:val=""/>
+      <w:lvlJc w:val="left"/>
+      <w:pPr>
+        <w:ind w:left="4320" w:hanging="360"/>
+      </w:pPr>
+      <w:rPr>
+        <w:rFonts w:ascii="Wingdings" w:hAnsi="Wingdings" w:hint="default"/>
+      </w:rPr>
+    </w:lvl>
+    <w:lvl w:ilvl="6" w:tplc="04070001" w:tentative="1">
+      <w:start w:val="1"/>
+      <w:numFmt w:val="bullet"/>
+      <w:lvlText w:val=""/>
+      <w:lvlJc w:val="left"/>
+      <w:pPr>
+        <w:ind w:left="5040" w:hanging="360"/>
+      </w:pPr>
+      <w:rPr>
+        <w:rFonts w:ascii="Symbol" w:hAnsi="Symbol" w:hint="default"/>
+      </w:rPr>
+    </w:lvl>
+    <w:lvl w:ilvl="7" w:tplc="04070003" w:tentative="1">
+      <w:start w:val="1"/>
+      <w:numFmt w:val="bullet"/>
+      <w:lvlText w:val="o"/>
+      <w:lvlJc w:val="left"/>
+      <w:pPr>
+        <w:ind w:left="5760" w:hanging="360"/>
+      </w:pPr>
+      <w:rPr>
+        <w:rFonts w:ascii="Courier New" w:hAnsi="Courier New" w:cs="Courier New" w:hint="default"/>
+      </w:rPr>
+    </w:lvl>
+    <w:lvl w:ilvl="8" w:tplc="04070005" w:tentative="1">
+      <w:start w:val="1"/>
+      <w:numFmt w:val="bullet"/>
+      <w:lvlText w:val=""/>
+      <w:lvlJc w:val="left"/>
+      <w:pPr>
+        <w:ind w:left="6480" w:hanging="360"/>
+      </w:pPr>
+      <w:rPr>
+        <w:rFonts w:ascii="Wingdings" w:hAnsi="Wingdings" w:hint="default"/>
+      </w:rPr>
+    </w:lvl>
+  </w:abstractNum>
+  <w:abstractNum w:abstractNumId="6">
+    <w:nsid w:val="57B742C9"/>
+    <w:multiLevelType w:val="hybridMultilevel"/>
+    <w:tmpl w:val="C23C1B1A"/>
+    <w:lvl w:ilvl="0" w:tplc="0407000D">
+      <w:start w:val="1"/>
+      <w:numFmt w:val="bullet"/>
+      <w:lvlText w:val=""/>
+      <w:lvlJc w:val="left"/>
+      <w:pPr>
+        <w:ind w:left="720" w:hanging="360"/>
+      </w:pPr>
+      <w:rPr>
+        <w:rFonts w:ascii="Wingdings" w:hAnsi="Wingdings" w:hint="default"/>
+      </w:rPr>
+    </w:lvl>
+    <w:lvl w:ilvl="1" w:tplc="04070003" w:tentative="1">
+      <w:start w:val="1"/>
+      <w:numFmt w:val="bullet"/>
+      <w:lvlText w:val="o"/>
+      <w:lvlJc w:val="left"/>
+      <w:pPr>
+        <w:ind w:left="1440" w:hanging="360"/>
+      </w:pPr>
+      <w:rPr>
+        <w:rFonts w:ascii="Courier New" w:hAnsi="Courier New" w:cs="Courier New" w:hint="default"/>
+      </w:rPr>
+    </w:lvl>
+    <w:lvl w:ilvl="2" w:tplc="04070005" w:tentative="1">
+      <w:start w:val="1"/>
+      <w:numFmt w:val="bullet"/>
+      <w:lvlText w:val=""/>
+      <w:lvlJc w:val="left"/>
+      <w:pPr>
+        <w:ind w:left="2160" w:hanging="360"/>
+      </w:pPr>
+      <w:rPr>
+        <w:rFonts w:ascii="Wingdings" w:hAnsi="Wingdings" w:hint="default"/>
+      </w:rPr>
+    </w:lvl>
+    <w:lvl w:ilvl="3" w:tplc="04070001" w:tentative="1">
+      <w:start w:val="1"/>
+      <w:numFmt w:val="bullet"/>
+      <w:lvlText w:val=""/>
+      <w:lvlJc w:val="left"/>
+      <w:pPr>
+        <w:ind w:left="2880" w:hanging="360"/>
+      </w:pPr>
+      <w:rPr>
+        <w:rFonts w:ascii="Symbol" w:hAnsi="Symbol" w:hint="default"/>
+      </w:rPr>
+    </w:lvl>
+    <w:lvl w:ilvl="4" w:tplc="04070003" w:tentative="1">
+      <w:start w:val="1"/>
+      <w:numFmt w:val="bullet"/>
+      <w:lvlText w:val="o"/>
+      <w:lvlJc w:val="left"/>
+      <w:pPr>
+        <w:ind w:left="3600" w:hanging="360"/>
+      </w:pPr>
+      <w:rPr>
+        <w:rFonts w:ascii="Courier New" w:hAnsi="Courier New" w:cs="Courier New" w:hint="default"/>
+      </w:rPr>
+    </w:lvl>
+    <w:lvl w:ilvl="5" w:tplc="04070005" w:tentative="1">
+      <w:start w:val="1"/>
+      <w:numFmt w:val="bullet"/>
+      <w:lvlText w:val=""/>
+      <w:lvlJc w:val="left"/>
+      <w:pPr>
+        <w:ind w:left="4320" w:hanging="360"/>
+      </w:pPr>
+      <w:rPr>
+        <w:rFonts w:ascii="Wingdings" w:hAnsi="Wingdings" w:hint="default"/>
+      </w:rPr>
+    </w:lvl>
+    <w:lvl w:ilvl="6" w:tplc="04070001" w:tentative="1">
+      <w:start w:val="1"/>
+      <w:numFmt w:val="bullet"/>
+      <w:lvlText w:val=""/>
+      <w:lvlJc w:val="left"/>
+      <w:pPr>
+        <w:ind w:left="5040" w:hanging="360"/>
+      </w:pPr>
+      <w:rPr>
+        <w:rFonts w:ascii="Symbol" w:hAnsi="Symbol" w:hint="default"/>
+      </w:rPr>
+    </w:lvl>
+    <w:lvl w:ilvl="7" w:tplc="04070003" w:tentative="1">
+      <w:start w:val="1"/>
+      <w:numFmt w:val="bullet"/>
+      <w:lvlText w:val="o"/>
+      <w:lvlJc w:val="left"/>
+      <w:pPr>
+        <w:ind w:left="5760" w:hanging="360"/>
+      </w:pPr>
+      <w:rPr>
+        <w:rFonts w:ascii="Courier New" w:hAnsi="Courier New" w:cs="Courier New" w:hint="default"/>
+      </w:rPr>
+    </w:lvl>
+    <w:lvl w:ilvl="8" w:tplc="04070005" w:tentative="1">
+      <w:start w:val="1"/>
+      <w:numFmt w:val="bullet"/>
+      <w:lvlText w:val=""/>
+      <w:lvlJc w:val="left"/>
+      <w:pPr>
+        <w:ind w:left="6480" w:hanging="360"/>
+      </w:pPr>
+      <w:rPr>
+        <w:rFonts w:ascii="Wingdings" w:hAnsi="Wingdings" w:hint="default"/>
+      </w:rPr>
+    </w:lvl>
+  </w:abstractNum>
+  <w:abstractNum w:abstractNumId="7">
+    <w:nsid w:val="63EC11FB"/>
+    <w:multiLevelType w:val="hybridMultilevel"/>
+    <w:tmpl w:val="57D29868"/>
+    <w:lvl w:ilvl="0" w:tplc="04070009">
+      <w:start w:val="1"/>
+      <w:numFmt w:val="bullet"/>
+      <w:lvlText w:val=""/>
+      <w:lvlJc w:val="left"/>
+      <w:pPr>
+        <w:ind w:left="720" w:hanging="360"/>
+      </w:pPr>
+      <w:rPr>
+        <w:rFonts w:ascii="Wingdings" w:hAnsi="Wingdings" w:hint="default"/>
+      </w:rPr>
+    </w:lvl>
+    <w:lvl w:ilvl="1" w:tplc="04070003" w:tentative="1">
+      <w:start w:val="1"/>
+      <w:numFmt w:val="bullet"/>
+      <w:lvlText w:val="o"/>
+      <w:lvlJc w:val="left"/>
+      <w:pPr>
+        <w:ind w:left="1440" w:hanging="360"/>
+      </w:pPr>
+      <w:rPr>
+        <w:rFonts w:ascii="Courier New" w:hAnsi="Courier New" w:cs="Courier New" w:hint="default"/>
+      </w:rPr>
+    </w:lvl>
+    <w:lvl w:ilvl="2" w:tplc="04070005" w:tentative="1">
+      <w:start w:val="1"/>
+      <w:numFmt w:val="bullet"/>
+      <w:lvlText w:val=""/>
+      <w:lvlJc w:val="left"/>
+      <w:pPr>
+        <w:ind w:left="2160" w:hanging="360"/>
+      </w:pPr>
+      <w:rPr>
+        <w:rFonts w:ascii="Wingdings" w:hAnsi="Wingdings" w:hint="default"/>
+      </w:rPr>
+    </w:lvl>
+    <w:lvl w:ilvl="3" w:tplc="04070001" w:tentative="1">
+      <w:start w:val="1"/>
+      <w:numFmt w:val="bullet"/>
+      <w:lvlText w:val=""/>
+      <w:lvlJc w:val="left"/>
+      <w:pPr>
+        <w:ind w:left="2880" w:hanging="360"/>
+      </w:pPr>
+      <w:rPr>
+        <w:rFonts w:ascii="Symbol" w:hAnsi="Symbol" w:hint="default"/>
+      </w:rPr>
+    </w:lvl>
+    <w:lvl w:ilvl="4" w:tplc="04070003" w:tentative="1">
+      <w:start w:val="1"/>
+      <w:numFmt w:val="bullet"/>
+      <w:lvlText w:val="o"/>
+      <w:lvlJc w:val="left"/>
+      <w:pPr>
+        <w:ind w:left="3600" w:hanging="360"/>
+      </w:pPr>
+      <w:rPr>
+        <w:rFonts w:ascii="Courier New" w:hAnsi="Courier New" w:cs="Courier New" w:hint="default"/>
+      </w:rPr>
+    </w:lvl>
+    <w:lvl w:ilvl="5" w:tplc="04070005" w:tentative="1">
+      <w:start w:val="1"/>
+      <w:numFmt w:val="bullet"/>
+      <w:lvlText w:val=""/>
+      <w:lvlJc w:val="left"/>
+      <w:pPr>
+        <w:ind w:left="4320" w:hanging="360"/>
+      </w:pPr>
+      <w:rPr>
+        <w:rFonts w:ascii="Wingdings" w:hAnsi="Wingdings" w:hint="default"/>
+      </w:rPr>
+    </w:lvl>
+    <w:lvl w:ilvl="6" w:tplc="04070001" w:tentative="1">
+      <w:start w:val="1"/>
+      <w:numFmt w:val="bullet"/>
+      <w:lvlText w:val=""/>
+      <w:lvlJc w:val="left"/>
+      <w:pPr>
+        <w:ind w:left="5040" w:hanging="360"/>
+      </w:pPr>
+      <w:rPr>
+        <w:rFonts w:ascii="Symbol" w:hAnsi="Symbol" w:hint="default"/>
+      </w:rPr>
+    </w:lvl>
+    <w:lvl w:ilvl="7" w:tplc="04070003" w:tentative="1">
+      <w:start w:val="1"/>
+      <w:numFmt w:val="bullet"/>
+      <w:lvlText w:val="o"/>
+      <w:lvlJc w:val="left"/>
+      <w:pPr>
+        <w:ind w:left="5760" w:hanging="360"/>
+      </w:pPr>
+      <w:rPr>
+        <w:rFonts w:ascii="Courier New" w:hAnsi="Courier New" w:cs="Courier New" w:hint="default"/>
+      </w:rPr>
+    </w:lvl>
+    <w:lvl w:ilvl="8" w:tplc="04070005" w:tentative="1">
+      <w:start w:val="1"/>
+      <w:numFmt w:val="bullet"/>
+      <w:lvlText w:val=""/>
+      <w:lvlJc w:val="left"/>
+      <w:pPr>
+        <w:ind w:left="6480" w:hanging="360"/>
+      </w:pPr>
+      <w:rPr>
+        <w:rFonts w:ascii="Wingdings" w:hAnsi="Wingdings" w:hint="default"/>
+      </w:rPr>
+    </w:lvl>
+  </w:abstractNum>
+  <w:abstractNum w:abstractNumId="8">
+    <w:nsid w:val="760A3252"/>
+    <w:multiLevelType w:val="hybridMultilevel"/>
+    <w:tmpl w:val="0B04ED3E"/>
+    <w:lvl w:ilvl="0" w:tplc="0407000B">
+      <w:start w:val="1"/>
+      <w:numFmt w:val="bullet"/>
+      <w:lvlText w:val=""/>
+      <w:lvlJc w:val="left"/>
+      <w:pPr>
+        <w:ind w:left="720" w:hanging="360"/>
+      </w:pPr>
+      <w:rPr>
+        <w:rFonts w:ascii="Wingdings" w:hAnsi="Wingdings" w:hint="default"/>
+      </w:rPr>
+    </w:lvl>
+    <w:lvl w:ilvl="1" w:tplc="04070003" w:tentative="1">
+      <w:start w:val="1"/>
+      <w:numFmt w:val="bullet"/>
+      <w:lvlText w:val="o"/>
+      <w:lvlJc w:val="left"/>
+      <w:pPr>
+        <w:ind w:left="1440" w:hanging="360"/>
+      </w:pPr>
+      <w:rPr>
+        <w:rFonts w:ascii="Courier New" w:hAnsi="Courier New" w:cs="Courier New" w:hint="default"/>
+      </w:rPr>
+    </w:lvl>
+    <w:lvl w:ilvl="2" w:tplc="04070005" w:tentative="1">
+      <w:start w:val="1"/>
+      <w:numFmt w:val="bullet"/>
+      <w:lvlText w:val=""/>
+      <w:lvlJc w:val="left"/>
+      <w:pPr>
+        <w:ind w:left="2160" w:hanging="360"/>
+      </w:pPr>
+      <w:rPr>
+        <w:rFonts w:ascii="Wingdings" w:hAnsi="Wingdings" w:hint="default"/>
+      </w:rPr>
+    </w:lvl>
+    <w:lvl w:ilvl="3" w:tplc="04070001" w:tentative="1">
+      <w:start w:val="1"/>
+      <w:numFmt w:val="bullet"/>
+      <w:lvlText w:val=""/>
+      <w:lvlJc w:val="left"/>
+      <w:pPr>
+        <w:ind w:left="2880" w:hanging="360"/>
+      </w:pPr>
+      <w:rPr>
+        <w:rFonts w:ascii="Symbol" w:hAnsi="Symbol" w:hint="default"/>
+      </w:rPr>
+    </w:lvl>
+    <w:lvl w:ilvl="4" w:tplc="04070003" w:tentative="1">
+      <w:start w:val="1"/>
+      <w:numFmt w:val="bullet"/>
+      <w:lvlText w:val="o"/>
+      <w:lvlJc w:val="left"/>
+      <w:pPr>
+        <w:ind w:left="3600" w:hanging="360"/>
+      </w:pPr>
+      <w:rPr>
+        <w:rFonts w:ascii="Courier New" w:hAnsi="Courier New" w:cs="Courier New" w:hint="default"/>
+      </w:rPr>
+    </w:lvl>
+    <w:lvl w:ilvl="5" w:tplc="04070005" w:tentative="1">
+      <w:start w:val="1"/>
+      <w:numFmt w:val="bullet"/>
+      <w:lvlText w:val=""/>
+      <w:lvlJc w:val="left"/>
+      <w:pPr>
+        <w:ind w:left="4320" w:hanging="360"/>
+      </w:pPr>
+      <w:rPr>
+        <w:rFonts w:ascii="Wingdings" w:hAnsi="Wingdings" w:hint="default"/>
+      </w:rPr>
+    </w:lvl>
+    <w:lvl w:ilvl="6" w:tplc="04070001" w:tentative="1">
+      <w:start w:val="1"/>
+      <w:numFmt w:val="bullet"/>
+      <w:lvlText w:val=""/>
+      <w:lvlJc w:val="left"/>
+      <w:pPr>
+        <w:ind w:left="5040" w:hanging="360"/>
+      </w:pPr>
+      <w:rPr>
+        <w:rFonts w:ascii="Symbol" w:hAnsi="Symbol" w:hint="default"/>
+      </w:rPr>
+    </w:lvl>
+    <w:lvl w:ilvl="7" w:tplc="04070003" w:tentative="1">
+      <w:start w:val="1"/>
+      <w:numFmt w:val="bullet"/>
+      <w:lvlText w:val="o"/>
+      <w:lvlJc w:val="left"/>
+      <w:pPr>
+        <w:ind w:left="5760" w:hanging="360"/>
+      </w:pPr>
+      <w:rPr>
+        <w:rFonts w:ascii="Courier New" w:hAnsi="Courier New" w:cs="Courier New" w:hint="default"/>
+      </w:rPr>
+    </w:lvl>
+    <w:lvl w:ilvl="8" w:tplc="04070005" w:tentative="1">
+      <w:start w:val="1"/>
+      <w:numFmt w:val="bullet"/>
+      <w:lvlText w:val=""/>
+      <w:lvlJc w:val="left"/>
+      <w:pPr>
+        <w:ind w:left="6480" w:hanging="360"/>
+      </w:pPr>
+      <w:rPr>
+        <w:rFonts w:ascii="Wingdings" w:hAnsi="Wingdings" w:hint="default"/>
+      </w:rPr>
+    </w:lvl>
+  </w:abstractNum>
+  <w:num w:numId="1">
+    <w:abstractNumId w:val="7"/>
+  </w:num>
+  <w:num w:numId="2">
+    <w:abstractNumId w:val="0"/>
+  </w:num>
+  <w:num w:numId="3">
+    <w:abstractNumId w:val="5"/>
+  </w:num>
+  <w:num w:numId="4">
+    <w:abstractNumId w:val="2"/>
+  </w:num>
+  <w:num w:numId="5">
+    <w:abstractNumId w:val="3"/>
+  </w:num>
+  <w:num w:numId="6">
+    <w:abstractNumId w:val="8"/>
+  </w:num>
+  <w:num w:numId="7">
+    <w:abstractNumId w:val="6"/>
+  </w:num>
+  <w:num w:numId="8">
+    <w:abstractNumId w:val="1"/>
+  </w:num>
+  <w:num w:numId="9">
+    <w:abstractNumId w:val="4"/>
+  </w:num>
+</w:numbering>
 </file>
 
 <file path=word/styles.xml><?xml version="1.0" encoding="utf-8"?>
@@ -836,6 +2118,43 @@
       </w:rPr>
     </w:tblStylePr>
   </w:style>
+  <w:style w:type="paragraph" w:styleId="Listenabsatz">
+    <w:name w:val="List Paragraph"/>
+    <w:basedOn w:val="Standard"/>
+    <w:uiPriority w:val="34"/>
+    <w:qFormat/>
+    <w:rsid w:val="00FF14C5"/>
+    <w:pPr>
+      <w:ind w:left="720"/>
+      <w:contextualSpacing/>
+    </w:pPr>
+  </w:style>
+  <w:style w:type="table" w:styleId="Tabellenraster">
+    <w:name w:val="Table Grid"/>
+    <w:basedOn w:val="NormaleTabelle"/>
+    <w:uiPriority w:val="59"/>
+    <w:rsid w:val="00D32D06"/>
+    <w:pPr>
+      <w:spacing w:after="0" w:line="240" w:lineRule="auto"/>
+    </w:pPr>
+    <w:tblPr>
+      <w:tblInd w:w="0" w:type="dxa"/>
+      <w:tblBorders>
+        <w:top w:val="single" w:sz="4" w:space="0" w:color="auto"/>
+        <w:left w:val="single" w:sz="4" w:space="0" w:color="auto"/>
+        <w:bottom w:val="single" w:sz="4" w:space="0" w:color="auto"/>
+        <w:right w:val="single" w:sz="4" w:space="0" w:color="auto"/>
+        <w:insideH w:val="single" w:sz="4" w:space="0" w:color="auto"/>
+        <w:insideV w:val="single" w:sz="4" w:space="0" w:color="auto"/>
+      </w:tblBorders>
+      <w:tblCellMar>
+        <w:top w:w="0" w:type="dxa"/>
+        <w:left w:w="108" w:type="dxa"/>
+        <w:bottom w:w="0" w:type="dxa"/>
+        <w:right w:w="108" w:type="dxa"/>
+      </w:tblCellMar>
+    </w:tblPr>
+  </w:style>
 </w:styles>
 </file>
 
@@ -1148,6 +2467,43 @@
         <w:color w:val="000000" w:themeColor="text1"/>
       </w:rPr>
     </w:tblStylePr>
+  </w:style>
+  <w:style w:type="paragraph" w:styleId="Listenabsatz">
+    <w:name w:val="List Paragraph"/>
+    <w:basedOn w:val="Standard"/>
+    <w:uiPriority w:val="34"/>
+    <w:qFormat/>
+    <w:rsid w:val="00FF14C5"/>
+    <w:pPr>
+      <w:ind w:left="720"/>
+      <w:contextualSpacing/>
+    </w:pPr>
+  </w:style>
+  <w:style w:type="table" w:styleId="Tabellenraster">
+    <w:name w:val="Table Grid"/>
+    <w:basedOn w:val="NormaleTabelle"/>
+    <w:uiPriority w:val="59"/>
+    <w:rsid w:val="00D32D06"/>
+    <w:pPr>
+      <w:spacing w:after="0" w:line="240" w:lineRule="auto"/>
+    </w:pPr>
+    <w:tblPr>
+      <w:tblInd w:w="0" w:type="dxa"/>
+      <w:tblBorders>
+        <w:top w:val="single" w:sz="4" w:space="0" w:color="auto"/>
+        <w:left w:val="single" w:sz="4" w:space="0" w:color="auto"/>
+        <w:bottom w:val="single" w:sz="4" w:space="0" w:color="auto"/>
+        <w:right w:val="single" w:sz="4" w:space="0" w:color="auto"/>
+        <w:insideH w:val="single" w:sz="4" w:space="0" w:color="auto"/>
+        <w:insideV w:val="single" w:sz="4" w:space="0" w:color="auto"/>
+      </w:tblBorders>
+      <w:tblCellMar>
+        <w:top w:w="0" w:type="dxa"/>
+        <w:left w:w="108" w:type="dxa"/>
+        <w:bottom w:w="0" w:type="dxa"/>
+        <w:right w:w="108" w:type="dxa"/>
+      </w:tblCellMar>
+    </w:tblPr>
   </w:style>
 </w:styles>
 </file>

</xml_diff>